<commit_message>
Latest status and caInt agenda.
</commit_message>
<xml_diff>
--- a/project_management/internal_meetings/2012/20120605_team_meeting.docx
+++ b/project_management/internal_meetings/2012/20120605_team_meeting.docx
@@ -6,8 +6,18 @@
       <w:pPr>
         <w:pStyle w:val="Heading1"/>
       </w:pPr>
-      <w:r>
-        <w:t xml:space="preserve">caArray-caIntegrator – Status </w:t>
+      <w:proofErr w:type="spellStart"/>
+      <w:proofErr w:type="gramStart"/>
+      <w:r>
+        <w:t>caArray</w:t>
+      </w:r>
+      <w:proofErr w:type="gramEnd"/>
+      <w:r>
+        <w:t>-caIntegrator</w:t>
+      </w:r>
+      <w:proofErr w:type="spellEnd"/>
+      <w:r>
+        <w:t xml:space="preserve"> – Status </w:t>
       </w:r>
       <w:r>
         <w:t>Meeting</w:t>
@@ -183,8 +193,17 @@
                 <w:rFonts w:asciiTheme="majorHAnsi" w:eastAsiaTheme="minorHAnsi" w:hAnsiTheme="majorHAnsi" w:cstheme="minorBidi"/>
                 <w:lang w:eastAsia="en-US"/>
               </w:rPr>
-              <w:t>Larry Brem</w:t>
-            </w:r>
+              <w:t xml:space="preserve">Larry </w:t>
+            </w:r>
+            <w:proofErr w:type="spellStart"/>
+            <w:r>
+              <w:rPr>
+                <w:rFonts w:asciiTheme="majorHAnsi" w:eastAsiaTheme="minorHAnsi" w:hAnsiTheme="majorHAnsi" w:cstheme="minorBidi"/>
+                <w:lang w:eastAsia="en-US"/>
+              </w:rPr>
+              <w:t>Brem</w:t>
+            </w:r>
+            <w:proofErr w:type="spellEnd"/>
           </w:p>
         </w:tc>
         <w:tc>
@@ -216,12 +235,21 @@
                 <w:lang w:eastAsia="en-US"/>
               </w:rPr>
             </w:pPr>
-            <w:r>
-              <w:rPr>
-                <w:rFonts w:asciiTheme="majorHAnsi" w:eastAsiaTheme="minorHAnsi" w:hAnsiTheme="majorHAnsi" w:cstheme="minorBidi"/>
-                <w:lang w:eastAsia="en-US"/>
-              </w:rPr>
-              <w:t>Cuong Nguyen</w:t>
+            <w:proofErr w:type="spellStart"/>
+            <w:r>
+              <w:rPr>
+                <w:rFonts w:asciiTheme="majorHAnsi" w:eastAsiaTheme="minorHAnsi" w:hAnsiTheme="majorHAnsi" w:cstheme="minorBidi"/>
+                <w:lang w:eastAsia="en-US"/>
+              </w:rPr>
+              <w:t>Cuong</w:t>
+            </w:r>
+            <w:proofErr w:type="spellEnd"/>
+            <w:r>
+              <w:rPr>
+                <w:rFonts w:asciiTheme="majorHAnsi" w:eastAsiaTheme="minorHAnsi" w:hAnsiTheme="majorHAnsi" w:cstheme="minorBidi"/>
+                <w:lang w:eastAsia="en-US"/>
+              </w:rPr>
+              <w:t xml:space="preserve"> Nguyen</w:t>
             </w:r>
           </w:p>
         </w:tc>
@@ -249,13 +277,31 @@
                 <w:lang w:eastAsia="en-US"/>
               </w:rPr>
             </w:pPr>
-            <w:r>
-              <w:rPr>
-                <w:rFonts w:asciiTheme="majorHAnsi" w:eastAsiaTheme="minorHAnsi" w:hAnsiTheme="majorHAnsi" w:cstheme="minorBidi"/>
-                <w:lang w:eastAsia="en-US"/>
-              </w:rPr>
-              <w:t>Mervi Heiskanen</w:t>
-            </w:r>
+            <w:proofErr w:type="spellStart"/>
+            <w:r>
+              <w:rPr>
+                <w:rFonts w:asciiTheme="majorHAnsi" w:eastAsiaTheme="minorHAnsi" w:hAnsiTheme="majorHAnsi" w:cstheme="minorBidi"/>
+                <w:lang w:eastAsia="en-US"/>
+              </w:rPr>
+              <w:t>Mervi</w:t>
+            </w:r>
+            <w:proofErr w:type="spellEnd"/>
+            <w:r>
+              <w:rPr>
+                <w:rFonts w:asciiTheme="majorHAnsi" w:eastAsiaTheme="minorHAnsi" w:hAnsiTheme="majorHAnsi" w:cstheme="minorBidi"/>
+                <w:lang w:eastAsia="en-US"/>
+              </w:rPr>
+              <w:t xml:space="preserve"> </w:t>
+            </w:r>
+            <w:proofErr w:type="spellStart"/>
+            <w:r>
+              <w:rPr>
+                <w:rFonts w:asciiTheme="majorHAnsi" w:eastAsiaTheme="minorHAnsi" w:hAnsiTheme="majorHAnsi" w:cstheme="minorBidi"/>
+                <w:lang w:eastAsia="en-US"/>
+              </w:rPr>
+              <w:t>Heiskanen</w:t>
+            </w:r>
+            <w:proofErr w:type="spellEnd"/>
           </w:p>
         </w:tc>
         <w:tc>
@@ -322,8 +368,17 @@
                 <w:rFonts w:asciiTheme="majorHAnsi" w:eastAsiaTheme="minorHAnsi" w:hAnsiTheme="majorHAnsi" w:cstheme="minorBidi"/>
                 <w:lang w:eastAsia="en-US"/>
               </w:rPr>
-              <w:t>Michael Benham</w:t>
-            </w:r>
+              <w:t xml:space="preserve">Michael </w:t>
+            </w:r>
+            <w:proofErr w:type="spellStart"/>
+            <w:r>
+              <w:rPr>
+                <w:rFonts w:asciiTheme="majorHAnsi" w:eastAsiaTheme="minorHAnsi" w:hAnsiTheme="majorHAnsi" w:cstheme="minorBidi"/>
+                <w:lang w:eastAsia="en-US"/>
+              </w:rPr>
+              <w:t>Benham</w:t>
+            </w:r>
+            <w:proofErr w:type="spellEnd"/>
           </w:p>
         </w:tc>
         <w:tc>
@@ -390,8 +445,17 @@
                 <w:rFonts w:asciiTheme="majorHAnsi" w:eastAsiaTheme="minorHAnsi" w:hAnsiTheme="majorHAnsi" w:cstheme="minorBidi"/>
                 <w:lang w:eastAsia="en-US"/>
               </w:rPr>
-              <w:t>Paul Shrabstein</w:t>
-            </w:r>
+              <w:t xml:space="preserve">Paul </w:t>
+            </w:r>
+            <w:proofErr w:type="spellStart"/>
+            <w:r>
+              <w:rPr>
+                <w:rFonts w:asciiTheme="majorHAnsi" w:eastAsiaTheme="minorHAnsi" w:hAnsiTheme="majorHAnsi" w:cstheme="minorBidi"/>
+                <w:lang w:eastAsia="en-US"/>
+              </w:rPr>
+              <w:t>Shrabstein</w:t>
+            </w:r>
+            <w:proofErr w:type="spellEnd"/>
           </w:p>
         </w:tc>
         <w:tc>
@@ -425,8 +489,17 @@
                 <w:rFonts w:asciiTheme="majorHAnsi" w:eastAsiaTheme="minorHAnsi" w:hAnsiTheme="majorHAnsi" w:cstheme="minorBidi"/>
                 <w:lang w:eastAsia="en-US"/>
               </w:rPr>
-              <w:t>Eve Shalley</w:t>
-            </w:r>
+              <w:t xml:space="preserve">Eve </w:t>
+            </w:r>
+            <w:proofErr w:type="spellStart"/>
+            <w:r>
+              <w:rPr>
+                <w:rFonts w:asciiTheme="majorHAnsi" w:eastAsiaTheme="minorHAnsi" w:hAnsiTheme="majorHAnsi" w:cstheme="minorBidi"/>
+                <w:lang w:eastAsia="en-US"/>
+              </w:rPr>
+              <w:t>Shalley</w:t>
+            </w:r>
+            <w:proofErr w:type="spellEnd"/>
           </w:p>
         </w:tc>
         <w:tc>
@@ -453,13 +526,31 @@
                 <w:lang w:eastAsia="en-US"/>
               </w:rPr>
             </w:pPr>
-            <w:r>
-              <w:rPr>
-                <w:rFonts w:asciiTheme="majorHAnsi" w:eastAsiaTheme="minorHAnsi" w:hAnsiTheme="majorHAnsi" w:cstheme="minorBidi"/>
-                <w:lang w:eastAsia="en-US"/>
-              </w:rPr>
-              <w:t>Quy Phung</w:t>
-            </w:r>
+            <w:proofErr w:type="spellStart"/>
+            <w:r>
+              <w:rPr>
+                <w:rFonts w:asciiTheme="majorHAnsi" w:eastAsiaTheme="minorHAnsi" w:hAnsiTheme="majorHAnsi" w:cstheme="minorBidi"/>
+                <w:lang w:eastAsia="en-US"/>
+              </w:rPr>
+              <w:t>Quy</w:t>
+            </w:r>
+            <w:proofErr w:type="spellEnd"/>
+            <w:r>
+              <w:rPr>
+                <w:rFonts w:asciiTheme="majorHAnsi" w:eastAsiaTheme="minorHAnsi" w:hAnsiTheme="majorHAnsi" w:cstheme="minorBidi"/>
+                <w:lang w:eastAsia="en-US"/>
+              </w:rPr>
+              <w:t xml:space="preserve"> </w:t>
+            </w:r>
+            <w:proofErr w:type="spellStart"/>
+            <w:r>
+              <w:rPr>
+                <w:rFonts w:asciiTheme="majorHAnsi" w:eastAsiaTheme="minorHAnsi" w:hAnsiTheme="majorHAnsi" w:cstheme="minorBidi"/>
+                <w:lang w:eastAsia="en-US"/>
+              </w:rPr>
+              <w:t>Phung</w:t>
+            </w:r>
+            <w:proofErr w:type="spellEnd"/>
           </w:p>
         </w:tc>
         <w:tc>
@@ -521,13 +612,31 @@
                 <w:lang w:eastAsia="en-US"/>
               </w:rPr>
             </w:pPr>
-            <w:r>
-              <w:rPr>
-                <w:rFonts w:asciiTheme="majorHAnsi" w:eastAsiaTheme="minorHAnsi" w:hAnsiTheme="majorHAnsi" w:cstheme="minorBidi"/>
-                <w:lang w:eastAsia="en-US"/>
-              </w:rPr>
-              <w:t>Rashmi Srinivasa</w:t>
-            </w:r>
+            <w:proofErr w:type="spellStart"/>
+            <w:r>
+              <w:rPr>
+                <w:rFonts w:asciiTheme="majorHAnsi" w:eastAsiaTheme="minorHAnsi" w:hAnsiTheme="majorHAnsi" w:cstheme="minorBidi"/>
+                <w:lang w:eastAsia="en-US"/>
+              </w:rPr>
+              <w:t>Rashmi</w:t>
+            </w:r>
+            <w:proofErr w:type="spellEnd"/>
+            <w:r>
+              <w:rPr>
+                <w:rFonts w:asciiTheme="majorHAnsi" w:eastAsiaTheme="minorHAnsi" w:hAnsiTheme="majorHAnsi" w:cstheme="minorBidi"/>
+                <w:lang w:eastAsia="en-US"/>
+              </w:rPr>
+              <w:t xml:space="preserve"> </w:t>
+            </w:r>
+            <w:proofErr w:type="spellStart"/>
+            <w:r>
+              <w:rPr>
+                <w:rFonts w:asciiTheme="majorHAnsi" w:eastAsiaTheme="minorHAnsi" w:hAnsiTheme="majorHAnsi" w:cstheme="minorBidi"/>
+                <w:lang w:eastAsia="en-US"/>
+              </w:rPr>
+              <w:t>Srinivasa</w:t>
+            </w:r>
+            <w:proofErr w:type="spellEnd"/>
           </w:p>
         </w:tc>
         <w:tc>
@@ -556,13 +665,31 @@
                 <w:lang w:eastAsia="en-US"/>
               </w:rPr>
             </w:pPr>
-            <w:r>
-              <w:rPr>
-                <w:rFonts w:asciiTheme="majorHAnsi" w:eastAsiaTheme="minorHAnsi" w:hAnsiTheme="majorHAnsi" w:cstheme="minorBidi"/>
-                <w:lang w:eastAsia="en-US"/>
-              </w:rPr>
-              <w:t>Hemant Undale</w:t>
-            </w:r>
+            <w:proofErr w:type="spellStart"/>
+            <w:r>
+              <w:rPr>
+                <w:rFonts w:asciiTheme="majorHAnsi" w:eastAsiaTheme="minorHAnsi" w:hAnsiTheme="majorHAnsi" w:cstheme="minorBidi"/>
+                <w:lang w:eastAsia="en-US"/>
+              </w:rPr>
+              <w:t>Hemant</w:t>
+            </w:r>
+            <w:proofErr w:type="spellEnd"/>
+            <w:r>
+              <w:rPr>
+                <w:rFonts w:asciiTheme="majorHAnsi" w:eastAsiaTheme="minorHAnsi" w:hAnsiTheme="majorHAnsi" w:cstheme="minorBidi"/>
+                <w:lang w:eastAsia="en-US"/>
+              </w:rPr>
+              <w:t xml:space="preserve"> </w:t>
+            </w:r>
+            <w:proofErr w:type="spellStart"/>
+            <w:r>
+              <w:rPr>
+                <w:rFonts w:asciiTheme="majorHAnsi" w:eastAsiaTheme="minorHAnsi" w:hAnsiTheme="majorHAnsi" w:cstheme="minorBidi"/>
+                <w:lang w:eastAsia="en-US"/>
+              </w:rPr>
+              <w:t>Undale</w:t>
+            </w:r>
+            <w:proofErr w:type="spellEnd"/>
           </w:p>
         </w:tc>
         <w:tc>
@@ -697,8 +824,17 @@
                 <w:rFonts w:asciiTheme="majorHAnsi" w:eastAsiaTheme="minorHAnsi" w:hAnsiTheme="majorHAnsi" w:cstheme="minorBidi"/>
                 <w:lang w:eastAsia="en-US"/>
               </w:rPr>
-              <w:t>Jacob Mensah</w:t>
-            </w:r>
+              <w:t xml:space="preserve">Jacob </w:t>
+            </w:r>
+            <w:proofErr w:type="spellStart"/>
+            <w:r>
+              <w:rPr>
+                <w:rFonts w:asciiTheme="majorHAnsi" w:eastAsiaTheme="minorHAnsi" w:hAnsiTheme="majorHAnsi" w:cstheme="minorBidi"/>
+                <w:lang w:eastAsia="en-US"/>
+              </w:rPr>
+              <w:t>Mensah</w:t>
+            </w:r>
+            <w:proofErr w:type="spellEnd"/>
           </w:p>
         </w:tc>
         <w:tc>
@@ -730,8 +866,17 @@
                 <w:rFonts w:asciiTheme="majorHAnsi" w:eastAsiaTheme="minorHAnsi" w:hAnsiTheme="majorHAnsi" w:cstheme="minorBidi"/>
                 <w:lang w:eastAsia="en-US"/>
               </w:rPr>
-              <w:t>Tony Kerlavage</w:t>
-            </w:r>
+              <w:t xml:space="preserve">Tony </w:t>
+            </w:r>
+            <w:proofErr w:type="spellStart"/>
+            <w:r>
+              <w:rPr>
+                <w:rFonts w:asciiTheme="majorHAnsi" w:eastAsiaTheme="minorHAnsi" w:hAnsiTheme="majorHAnsi" w:cstheme="minorBidi"/>
+                <w:lang w:eastAsia="en-US"/>
+              </w:rPr>
+              <w:t>Kerlavage</w:t>
+            </w:r>
+            <w:proofErr w:type="spellEnd"/>
           </w:p>
         </w:tc>
         <w:tc>
@@ -861,13 +1006,31 @@
                 <w:lang w:eastAsia="en-US"/>
               </w:rPr>
             </w:pPr>
-            <w:r>
-              <w:rPr>
-                <w:rFonts w:asciiTheme="majorHAnsi" w:eastAsiaTheme="minorHAnsi" w:hAnsiTheme="majorHAnsi" w:cstheme="minorBidi"/>
-                <w:lang w:eastAsia="en-US"/>
-              </w:rPr>
-              <w:t>Xiaopeng Bian</w:t>
-            </w:r>
+            <w:proofErr w:type="spellStart"/>
+            <w:r>
+              <w:rPr>
+                <w:rFonts w:asciiTheme="majorHAnsi" w:eastAsiaTheme="minorHAnsi" w:hAnsiTheme="majorHAnsi" w:cstheme="minorBidi"/>
+                <w:lang w:eastAsia="en-US"/>
+              </w:rPr>
+              <w:t>Xiaopeng</w:t>
+            </w:r>
+            <w:proofErr w:type="spellEnd"/>
+            <w:r>
+              <w:rPr>
+                <w:rFonts w:asciiTheme="majorHAnsi" w:eastAsiaTheme="minorHAnsi" w:hAnsiTheme="majorHAnsi" w:cstheme="minorBidi"/>
+                <w:lang w:eastAsia="en-US"/>
+              </w:rPr>
+              <w:t xml:space="preserve"> </w:t>
+            </w:r>
+            <w:proofErr w:type="spellStart"/>
+            <w:r>
+              <w:rPr>
+                <w:rFonts w:asciiTheme="majorHAnsi" w:eastAsiaTheme="minorHAnsi" w:hAnsiTheme="majorHAnsi" w:cstheme="minorBidi"/>
+                <w:lang w:eastAsia="en-US"/>
+              </w:rPr>
+              <w:t>Bian</w:t>
+            </w:r>
+            <w:proofErr w:type="spellEnd"/>
           </w:p>
         </w:tc>
         <w:tc>
@@ -901,8 +1064,17 @@
                 <w:rFonts w:asciiTheme="majorHAnsi" w:eastAsiaTheme="minorHAnsi" w:hAnsiTheme="majorHAnsi" w:cstheme="minorBidi"/>
                 <w:lang w:eastAsia="en-US"/>
               </w:rPr>
-              <w:t>JP Marple</w:t>
-            </w:r>
+              <w:t xml:space="preserve">JP </w:t>
+            </w:r>
+            <w:proofErr w:type="spellStart"/>
+            <w:r>
+              <w:rPr>
+                <w:rFonts w:asciiTheme="majorHAnsi" w:eastAsiaTheme="minorHAnsi" w:hAnsiTheme="majorHAnsi" w:cstheme="minorBidi"/>
+                <w:lang w:eastAsia="en-US"/>
+              </w:rPr>
+              <w:t>Marple</w:t>
+            </w:r>
+            <w:proofErr w:type="spellEnd"/>
           </w:p>
         </w:tc>
         <w:tc>
@@ -929,13 +1101,31 @@
                 <w:lang w:eastAsia="en-US"/>
               </w:rPr>
             </w:pPr>
-            <w:r>
-              <w:rPr>
-                <w:rFonts w:asciiTheme="majorHAnsi" w:eastAsiaTheme="minorHAnsi" w:hAnsiTheme="majorHAnsi" w:cstheme="minorBidi"/>
-                <w:lang w:eastAsia="en-US"/>
-              </w:rPr>
-              <w:t>Yeon Choi</w:t>
-            </w:r>
+            <w:proofErr w:type="spellStart"/>
+            <w:r>
+              <w:rPr>
+                <w:rFonts w:asciiTheme="majorHAnsi" w:eastAsiaTheme="minorHAnsi" w:hAnsiTheme="majorHAnsi" w:cstheme="minorBidi"/>
+                <w:lang w:eastAsia="en-US"/>
+              </w:rPr>
+              <w:t>Yeon</w:t>
+            </w:r>
+            <w:proofErr w:type="spellEnd"/>
+            <w:r>
+              <w:rPr>
+                <w:rFonts w:asciiTheme="majorHAnsi" w:eastAsiaTheme="minorHAnsi" w:hAnsiTheme="majorHAnsi" w:cstheme="minorBidi"/>
+                <w:lang w:eastAsia="en-US"/>
+              </w:rPr>
+              <w:t xml:space="preserve"> </w:t>
+            </w:r>
+            <w:proofErr w:type="spellStart"/>
+            <w:r>
+              <w:rPr>
+                <w:rFonts w:asciiTheme="majorHAnsi" w:eastAsiaTheme="minorHAnsi" w:hAnsiTheme="majorHAnsi" w:cstheme="minorBidi"/>
+                <w:lang w:eastAsia="en-US"/>
+              </w:rPr>
+              <w:t>Choi</w:t>
+            </w:r>
+            <w:proofErr w:type="spellEnd"/>
           </w:p>
         </w:tc>
         <w:tc>
@@ -964,13 +1154,31 @@
                 <w:lang w:eastAsia="en-US"/>
               </w:rPr>
             </w:pPr>
-            <w:r>
-              <w:rPr>
-                <w:rFonts w:asciiTheme="majorHAnsi" w:eastAsiaTheme="minorHAnsi" w:hAnsiTheme="majorHAnsi" w:cstheme="minorBidi"/>
-                <w:lang w:eastAsia="en-US"/>
-              </w:rPr>
-              <w:t>Juli Klemm</w:t>
-            </w:r>
+            <w:proofErr w:type="spellStart"/>
+            <w:r>
+              <w:rPr>
+                <w:rFonts w:asciiTheme="majorHAnsi" w:eastAsiaTheme="minorHAnsi" w:hAnsiTheme="majorHAnsi" w:cstheme="minorBidi"/>
+                <w:lang w:eastAsia="en-US"/>
+              </w:rPr>
+              <w:t>Juli</w:t>
+            </w:r>
+            <w:proofErr w:type="spellEnd"/>
+            <w:r>
+              <w:rPr>
+                <w:rFonts w:asciiTheme="majorHAnsi" w:eastAsiaTheme="minorHAnsi" w:hAnsiTheme="majorHAnsi" w:cstheme="minorBidi"/>
+                <w:lang w:eastAsia="en-US"/>
+              </w:rPr>
+              <w:t xml:space="preserve"> </w:t>
+            </w:r>
+            <w:proofErr w:type="spellStart"/>
+            <w:r>
+              <w:rPr>
+                <w:rFonts w:asciiTheme="majorHAnsi" w:eastAsiaTheme="minorHAnsi" w:hAnsiTheme="majorHAnsi" w:cstheme="minorBidi"/>
+                <w:lang w:eastAsia="en-US"/>
+              </w:rPr>
+              <w:t>Klemm</w:t>
+            </w:r>
+            <w:proofErr w:type="spellEnd"/>
           </w:p>
         </w:tc>
         <w:tc>
@@ -1057,8 +1265,15 @@
           <w:lang w:eastAsia="ja-JP"/>
         </w:rPr>
       </w:pPr>
-      <w:r>
-        <w:t>caArray:</w:t>
+      <w:proofErr w:type="spellStart"/>
+      <w:proofErr w:type="gramStart"/>
+      <w:r>
+        <w:t>caArray</w:t>
+      </w:r>
+      <w:proofErr w:type="spellEnd"/>
+      <w:proofErr w:type="gramEnd"/>
+      <w:r>
+        <w:t>:</w:t>
       </w:r>
     </w:p>
     <w:p>
@@ -1179,6 +1394,14 @@
           <w:color w:val="0000FF"/>
           <w:lang w:eastAsia="en-US"/>
         </w:rPr>
+        <w:t xml:space="preserve"> </w:t>
+      </w:r>
+      <w:r>
+        <w:rPr>
+          <w:rFonts w:asciiTheme="majorHAnsi" w:eastAsiaTheme="minorHAnsi" w:hAnsiTheme="majorHAnsi" w:cstheme="minorBidi"/>
+          <w:color w:val="0000FF"/>
+          <w:lang w:eastAsia="en-US"/>
+        </w:rPr>
         <w:t>API portion of SSO is being implemented</w:t>
       </w:r>
       <w:r>
@@ -1187,14 +1410,32 @@
           <w:color w:val="0000FF"/>
           <w:lang w:eastAsia="en-US"/>
         </w:rPr>
-        <w:t xml:space="preserve"> on the caIntegrator side</w:t>
-      </w:r>
+        <w:t xml:space="preserve"> on the </w:t>
+      </w:r>
+      <w:proofErr w:type="spellStart"/>
       <w:r>
         <w:rPr>
           <w:rFonts w:asciiTheme="majorHAnsi" w:eastAsiaTheme="minorHAnsi" w:hAnsiTheme="majorHAnsi" w:cstheme="minorBidi"/>
           <w:color w:val="0000FF"/>
           <w:lang w:eastAsia="en-US"/>
         </w:rPr>
+        <w:t>caIntegrator</w:t>
+      </w:r>
+      <w:proofErr w:type="spellEnd"/>
+      <w:r>
+        <w:rPr>
+          <w:rFonts w:asciiTheme="majorHAnsi" w:eastAsiaTheme="minorHAnsi" w:hAnsiTheme="majorHAnsi" w:cstheme="minorBidi"/>
+          <w:color w:val="0000FF"/>
+          <w:lang w:eastAsia="en-US"/>
+        </w:rPr>
+        <w:t xml:space="preserve"> side</w:t>
+      </w:r>
+      <w:r>
+        <w:rPr>
+          <w:rFonts w:asciiTheme="majorHAnsi" w:eastAsiaTheme="minorHAnsi" w:hAnsiTheme="majorHAnsi" w:cstheme="minorBidi"/>
+          <w:color w:val="0000FF"/>
+          <w:lang w:eastAsia="en-US"/>
+        </w:rPr>
         <w:t>.</w:t>
       </w:r>
       <w:r>
@@ -1211,7 +1452,7 @@
           <w:color w:val="0000FF"/>
           <w:lang w:eastAsia="en-US"/>
         </w:rPr>
-        <w:t>Testing on the NCI tiers</w:t>
+        <w:t>Tested</w:t>
       </w:r>
       <w:r>
         <w:rPr>
@@ -1219,6 +1460,24 @@
           <w:color w:val="0000FF"/>
           <w:lang w:eastAsia="en-US"/>
         </w:rPr>
+        <w:t xml:space="preserve"> on </w:t>
+      </w:r>
+      <w:proofErr w:type="spellStart"/>
+      <w:r>
+        <w:rPr>
+          <w:rFonts w:asciiTheme="majorHAnsi" w:eastAsiaTheme="minorHAnsi" w:hAnsiTheme="majorHAnsi" w:cstheme="minorBidi"/>
+          <w:color w:val="0000FF"/>
+          <w:lang w:eastAsia="en-US"/>
+        </w:rPr>
+        <w:t>caArray</w:t>
+      </w:r>
+      <w:proofErr w:type="spellEnd"/>
+      <w:r>
+        <w:rPr>
+          <w:rFonts w:asciiTheme="majorHAnsi" w:eastAsiaTheme="minorHAnsi" w:hAnsiTheme="majorHAnsi" w:cstheme="minorBidi"/>
+          <w:color w:val="0000FF"/>
+          <w:lang w:eastAsia="en-US"/>
+        </w:rPr>
         <w:t xml:space="preserve"> </w:t>
       </w:r>
       <w:r>
@@ -1227,7 +1486,41 @@
           <w:color w:val="0000FF"/>
           <w:lang w:eastAsia="en-US"/>
         </w:rPr>
-        <w:t>is also in progress</w:t>
+        <w:t>Dev</w:t>
+      </w:r>
+      <w:r>
+        <w:rPr>
+          <w:rFonts w:asciiTheme="majorHAnsi" w:eastAsiaTheme="minorHAnsi" w:hAnsiTheme="majorHAnsi" w:cstheme="minorBidi"/>
+          <w:color w:val="0000FF"/>
+          <w:lang w:eastAsia="en-US"/>
+        </w:rPr>
+        <w:t xml:space="preserve"> tier</w:t>
+      </w:r>
+      <w:r>
+        <w:rPr>
+          <w:rFonts w:asciiTheme="majorHAnsi" w:eastAsiaTheme="minorHAnsi" w:hAnsiTheme="majorHAnsi" w:cstheme="minorBidi"/>
+          <w:color w:val="0000FF"/>
+          <w:lang w:eastAsia="en-US"/>
+        </w:rPr>
+        <w:t xml:space="preserve">, but need to test again after </w:t>
+      </w:r>
+      <w:proofErr w:type="spellStart"/>
+      <w:r>
+        <w:rPr>
+          <w:rFonts w:asciiTheme="majorHAnsi" w:eastAsiaTheme="minorHAnsi" w:hAnsiTheme="majorHAnsi" w:cstheme="minorBidi"/>
+          <w:color w:val="0000FF"/>
+          <w:lang w:eastAsia="en-US"/>
+        </w:rPr>
+        <w:t>caIntegrator</w:t>
+      </w:r>
+      <w:proofErr w:type="spellEnd"/>
+      <w:r>
+        <w:rPr>
+          <w:rFonts w:asciiTheme="majorHAnsi" w:eastAsiaTheme="minorHAnsi" w:hAnsiTheme="majorHAnsi" w:cstheme="minorBidi"/>
+          <w:color w:val="0000FF"/>
+          <w:lang w:eastAsia="en-US"/>
+        </w:rPr>
+        <w:t xml:space="preserve"> Dev tier is configured similarly</w:t>
       </w:r>
       <w:r>
         <w:rPr>
@@ -1477,8 +1770,20 @@
                 <w:szCs w:val="20"/>
                 <w:lang w:eastAsia="en-US"/>
               </w:rPr>
-              <w:t>Permissions - Platform and Timepoint</w:t>
-            </w:r>
+              <w:t xml:space="preserve">Permissions - Platform and </w:t>
+            </w:r>
+            <w:proofErr w:type="spellStart"/>
+            <w:r>
+              <w:rPr>
+                <w:rFonts w:ascii="Arial" w:hAnsi="Arial"/>
+                <w:color w:val="000000"/>
+                <w:sz w:val="18"/>
+                <w:szCs w:val="20"/>
+                <w:lang w:eastAsia="en-US"/>
+              </w:rPr>
+              <w:t>Timepoint</w:t>
+            </w:r>
+            <w:proofErr w:type="spellEnd"/>
           </w:p>
         </w:tc>
         <w:tc>
@@ -2051,8 +2356,20 @@
                 <w:szCs w:val="20"/>
                 <w:lang w:eastAsia="en-US"/>
               </w:rPr>
-              <w:t>Single Sign-on in caArray</w:t>
-            </w:r>
+              <w:t xml:space="preserve">Single Sign-on in </w:t>
+            </w:r>
+            <w:proofErr w:type="spellStart"/>
+            <w:r>
+              <w:rPr>
+                <w:rFonts w:ascii="Arial" w:hAnsi="Arial"/>
+                <w:color w:val="000000"/>
+                <w:sz w:val="18"/>
+                <w:szCs w:val="20"/>
+                <w:lang w:eastAsia="en-US"/>
+              </w:rPr>
+              <w:t>caArray</w:t>
+            </w:r>
+            <w:proofErr w:type="spellEnd"/>
           </w:p>
         </w:tc>
         <w:tc>
@@ -2346,12 +2663,23 @@
           <w:lang w:eastAsia="en-US"/>
         </w:rPr>
       </w:pPr>
-      <w:r>
-        <w:rPr>
-          <w:rFonts w:asciiTheme="majorHAnsi" w:eastAsiaTheme="minorHAnsi" w:hAnsiTheme="majorHAnsi" w:cstheme="minorBidi"/>
-          <w:lang w:eastAsia="en-US"/>
-        </w:rPr>
-        <w:t xml:space="preserve">caGrid </w:t>
+      <w:proofErr w:type="spellStart"/>
+      <w:proofErr w:type="gramStart"/>
+      <w:r>
+        <w:rPr>
+          <w:rFonts w:asciiTheme="majorHAnsi" w:eastAsiaTheme="minorHAnsi" w:hAnsiTheme="majorHAnsi" w:cstheme="minorBidi"/>
+          <w:lang w:eastAsia="en-US"/>
+        </w:rPr>
+        <w:t>caGrid</w:t>
+      </w:r>
+      <w:proofErr w:type="spellEnd"/>
+      <w:proofErr w:type="gramEnd"/>
+      <w:r>
+        <w:rPr>
+          <w:rFonts w:asciiTheme="majorHAnsi" w:eastAsiaTheme="minorHAnsi" w:hAnsiTheme="majorHAnsi" w:cstheme="minorBidi"/>
+          <w:lang w:eastAsia="en-US"/>
+        </w:rPr>
+        <w:t xml:space="preserve"> </w:t>
       </w:r>
       <w:r>
         <w:rPr>
@@ -2372,6 +2700,13 @@
           <w:rFonts w:asciiTheme="majorHAnsi" w:eastAsiaTheme="minorHAnsi" w:hAnsiTheme="majorHAnsi" w:cstheme="minorBidi"/>
           <w:lang w:eastAsia="en-US"/>
         </w:rPr>
+        <w:t>, but will have better estimate in a day</w:t>
+      </w:r>
+      <w:r>
+        <w:rPr>
+          <w:rFonts w:asciiTheme="majorHAnsi" w:eastAsiaTheme="minorHAnsi" w:hAnsiTheme="majorHAnsi" w:cstheme="minorBidi"/>
+          <w:lang w:eastAsia="en-US"/>
+        </w:rPr>
         <w:t>.</w:t>
       </w:r>
       <w:r>
@@ -2379,7 +2714,7 @@
           <w:rFonts w:asciiTheme="majorHAnsi" w:eastAsiaTheme="minorHAnsi" w:hAnsiTheme="majorHAnsi" w:cstheme="minorBidi"/>
           <w:lang w:eastAsia="en-US"/>
         </w:rPr>
-        <w:t xml:space="preserve"> Target date: June 21.</w:t>
+        <w:t xml:space="preserve"> Deployment request has been made for the Dev tier.</w:t>
       </w:r>
     </w:p>
     <w:p>
@@ -2457,9 +2792,208 @@
       <w:pPr>
         <w:pStyle w:val="Heading3"/>
       </w:pPr>
-      <w:r>
-        <w:t>caIntegrator:</w:t>
-      </w:r>
+      <w:proofErr w:type="spellStart"/>
+      <w:proofErr w:type="gramStart"/>
+      <w:r>
+        <w:t>caIntegrator</w:t>
+      </w:r>
+      <w:proofErr w:type="spellEnd"/>
+      <w:proofErr w:type="gramEnd"/>
+      <w:r>
+        <w:t>:</w:t>
+      </w:r>
+    </w:p>
+    <w:p>
+      <w:pPr>
+        <w:pStyle w:val="ListParagraph"/>
+        <w:numPr>
+          <w:ilvl w:val="1"/>
+          <w:numId w:val="5"/>
+        </w:numPr>
+        <w:rPr>
+          <w:rFonts w:asciiTheme="majorHAnsi" w:eastAsiaTheme="minorHAnsi" w:hAnsiTheme="majorHAnsi" w:cstheme="minorBidi"/>
+          <w:lang w:eastAsia="en-US"/>
+        </w:rPr>
+      </w:pPr>
+      <w:r>
+        <w:rPr>
+          <w:rFonts w:asciiTheme="majorHAnsi" w:eastAsiaTheme="minorHAnsi" w:hAnsiTheme="majorHAnsi" w:cstheme="minorBidi"/>
+          <w:lang w:eastAsia="en-US"/>
+        </w:rPr>
+        <w:t xml:space="preserve">Other activities </w:t>
+      </w:r>
+      <w:r>
+        <w:rPr>
+          <w:rFonts w:asciiTheme="majorHAnsi" w:eastAsiaTheme="minorHAnsi" w:hAnsiTheme="majorHAnsi" w:cstheme="minorBidi"/>
+          <w:lang w:eastAsia="en-US"/>
+        </w:rPr>
+        <w:t>maintenance and bug fixes  - to work on</w:t>
+      </w:r>
+      <w:bookmarkStart w:id="0" w:name="_GoBack"/>
+      <w:bookmarkEnd w:id="0"/>
+    </w:p>
+    <w:p>
+      <w:pPr>
+        <w:pStyle w:val="ListParagraph"/>
+        <w:numPr>
+          <w:ilvl w:val="2"/>
+          <w:numId w:val="5"/>
+        </w:numPr>
+        <w:rPr>
+          <w:rFonts w:asciiTheme="majorHAnsi" w:eastAsiaTheme="minorHAnsi" w:hAnsiTheme="majorHAnsi" w:cstheme="minorBidi"/>
+          <w:lang w:eastAsia="en-US"/>
+        </w:rPr>
+      </w:pPr>
+      <w:r>
+        <w:rPr>
+          <w:rFonts w:asciiTheme="majorHAnsi" w:eastAsiaTheme="minorHAnsi" w:hAnsiTheme="majorHAnsi" w:cstheme="minorBidi"/>
+          <w:lang w:eastAsia="en-US"/>
+        </w:rPr>
+        <w:t xml:space="preserve">KM Plot performance issues </w:t>
+      </w:r>
+    </w:p>
+    <w:p>
+      <w:pPr>
+        <w:pStyle w:val="ListParagraph"/>
+        <w:numPr>
+          <w:ilvl w:val="2"/>
+          <w:numId w:val="5"/>
+        </w:numPr>
+        <w:rPr>
+          <w:rFonts w:asciiTheme="majorHAnsi" w:eastAsiaTheme="minorHAnsi" w:hAnsiTheme="majorHAnsi" w:cstheme="minorBidi"/>
+          <w:lang w:eastAsia="en-US"/>
+        </w:rPr>
+      </w:pPr>
+      <w:r>
+        <w:rPr>
+          <w:rFonts w:asciiTheme="majorHAnsi" w:eastAsiaTheme="minorHAnsi" w:hAnsiTheme="majorHAnsi" w:cstheme="minorBidi"/>
+          <w:lang w:eastAsia="en-US"/>
+        </w:rPr>
+        <w:t>IGV issues (from role based permissions)</w:t>
+      </w:r>
+    </w:p>
+    <w:p>
+      <w:pPr>
+        <w:pStyle w:val="ListParagraph"/>
+        <w:numPr>
+          <w:ilvl w:val="2"/>
+          <w:numId w:val="5"/>
+        </w:numPr>
+        <w:rPr>
+          <w:rFonts w:asciiTheme="majorHAnsi" w:eastAsiaTheme="minorHAnsi" w:hAnsiTheme="majorHAnsi" w:cstheme="minorBidi"/>
+          <w:lang w:eastAsia="en-US"/>
+        </w:rPr>
+      </w:pPr>
+      <w:r>
+        <w:rPr>
+          <w:rFonts w:asciiTheme="majorHAnsi" w:eastAsiaTheme="minorHAnsi" w:hAnsiTheme="majorHAnsi" w:cstheme="minorBidi"/>
+          <w:lang w:eastAsia="en-US"/>
+        </w:rPr>
+        <w:t>508 scan</w:t>
+      </w:r>
+    </w:p>
+    <w:p>
+      <w:pPr>
+        <w:pStyle w:val="ListParagraph"/>
+        <w:numPr>
+          <w:ilvl w:val="2"/>
+          <w:numId w:val="5"/>
+        </w:numPr>
+        <w:rPr>
+          <w:rFonts w:asciiTheme="majorHAnsi" w:eastAsiaTheme="minorHAnsi" w:hAnsiTheme="majorHAnsi" w:cstheme="minorBidi"/>
+          <w:lang w:eastAsia="en-US"/>
+        </w:rPr>
+      </w:pPr>
+      <w:proofErr w:type="spellStart"/>
+      <w:r>
+        <w:rPr>
+          <w:rFonts w:asciiTheme="majorHAnsi" w:eastAsiaTheme="minorHAnsi" w:hAnsiTheme="majorHAnsi" w:cstheme="minorBidi"/>
+          <w:lang w:eastAsia="en-US"/>
+        </w:rPr>
+        <w:t>Appscan</w:t>
+      </w:r>
+      <w:proofErr w:type="spellEnd"/>
+      <w:r>
+        <w:rPr>
+          <w:rFonts w:asciiTheme="majorHAnsi" w:eastAsiaTheme="minorHAnsi" w:hAnsiTheme="majorHAnsi" w:cstheme="minorBidi"/>
+          <w:lang w:eastAsia="en-US"/>
+        </w:rPr>
+        <w:t xml:space="preserve"> (after Single Sign-on is fixed)</w:t>
+      </w:r>
+    </w:p>
+    <w:p>
+      <w:pPr>
+        <w:pStyle w:val="ListParagraph"/>
+        <w:numPr>
+          <w:ilvl w:val="2"/>
+          <w:numId w:val="5"/>
+        </w:numPr>
+        <w:rPr>
+          <w:rFonts w:asciiTheme="majorHAnsi" w:eastAsiaTheme="minorHAnsi" w:hAnsiTheme="majorHAnsi" w:cstheme="minorBidi"/>
+          <w:lang w:eastAsia="en-US"/>
+        </w:rPr>
+      </w:pPr>
+      <w:proofErr w:type="gramStart"/>
+      <w:r>
+        <w:rPr>
+          <w:rFonts w:asciiTheme="majorHAnsi" w:eastAsiaTheme="minorHAnsi" w:hAnsiTheme="majorHAnsi" w:cstheme="minorBidi"/>
+          <w:lang w:eastAsia="en-US"/>
+        </w:rPr>
+        <w:t>calculate</w:t>
+      </w:r>
+      <w:proofErr w:type="gramEnd"/>
+      <w:r>
+        <w:rPr>
+          <w:rFonts w:asciiTheme="majorHAnsi" w:eastAsiaTheme="minorHAnsi" w:hAnsiTheme="majorHAnsi" w:cstheme="minorBidi"/>
+          <w:lang w:eastAsia="en-US"/>
+        </w:rPr>
+        <w:t xml:space="preserve"> the fold-change of </w:t>
+      </w:r>
+      <w:proofErr w:type="spellStart"/>
+      <w:r>
+        <w:rPr>
+          <w:rFonts w:asciiTheme="majorHAnsi" w:eastAsiaTheme="minorHAnsi" w:hAnsiTheme="majorHAnsi" w:cstheme="minorBidi"/>
+          <w:lang w:eastAsia="en-US"/>
+        </w:rPr>
+        <w:t>Affymetrix</w:t>
+      </w:r>
+      <w:proofErr w:type="spellEnd"/>
+      <w:r>
+        <w:rPr>
+          <w:rFonts w:asciiTheme="majorHAnsi" w:eastAsiaTheme="minorHAnsi" w:hAnsiTheme="majorHAnsi" w:cstheme="minorBidi"/>
+          <w:lang w:eastAsia="en-US"/>
+        </w:rPr>
+        <w:t xml:space="preserve"> expression values using the geometric mean of control samples</w:t>
+      </w:r>
+    </w:p>
+    <w:p>
+      <w:pPr>
+        <w:pStyle w:val="ListParagraph"/>
+        <w:numPr>
+          <w:ilvl w:val="2"/>
+          <w:numId w:val="5"/>
+        </w:numPr>
+        <w:rPr>
+          <w:rFonts w:asciiTheme="majorHAnsi" w:eastAsiaTheme="minorHAnsi" w:hAnsiTheme="majorHAnsi" w:cstheme="minorBidi"/>
+          <w:lang w:eastAsia="en-US"/>
+        </w:rPr>
+      </w:pPr>
+      <w:r>
+        <w:t xml:space="preserve">AIM Service </w:t>
+      </w:r>
+      <w:r>
+        <w:t>issues</w:t>
+      </w:r>
+    </w:p>
+    <w:p>
+      <w:pPr>
+        <w:pStyle w:val="ListParagraph"/>
+        <w:ind w:left="1800"/>
+        <w:rPr>
+          <w:rFonts w:asciiTheme="majorHAnsi" w:eastAsiaTheme="minorHAnsi" w:hAnsiTheme="majorHAnsi" w:cstheme="minorBidi"/>
+          <w:lang w:eastAsia="en-US"/>
+        </w:rPr>
+      </w:pPr>
     </w:p>
     <w:p>
       <w:pPr>
@@ -2470,15 +3004,17 @@
         </w:numPr>
         <w:rPr>
           <w:rFonts w:asciiTheme="majorHAnsi" w:eastAsiaTheme="minorHAnsi" w:hAnsiTheme="majorHAnsi" w:cstheme="minorBidi"/>
-          <w:lang w:eastAsia="en-US"/>
-        </w:rPr>
-      </w:pPr>
-      <w:r>
-        <w:rPr>
-          <w:rFonts w:asciiTheme="majorHAnsi" w:eastAsiaTheme="minorHAnsi" w:hAnsiTheme="majorHAnsi" w:cstheme="minorBidi"/>
-          <w:lang w:eastAsia="en-US"/>
-        </w:rPr>
-        <w:t xml:space="preserve">Tech Stack Upgrade </w:t>
+          <w:color w:val="0000FF"/>
+          <w:lang w:eastAsia="en-US"/>
+        </w:rPr>
+      </w:pPr>
+      <w:r>
+        <w:rPr>
+          <w:rFonts w:asciiTheme="majorHAnsi" w:eastAsiaTheme="minorHAnsi" w:hAnsiTheme="majorHAnsi" w:cstheme="minorBidi"/>
+          <w:color w:val="0000FF"/>
+          <w:lang w:eastAsia="en-US"/>
+        </w:rPr>
+        <w:t xml:space="preserve">TRANSCEND </w:t>
       </w:r>
     </w:p>
     <w:p>
@@ -2490,31 +3026,41 @@
         </w:numPr>
         <w:rPr>
           <w:rFonts w:asciiTheme="majorHAnsi" w:eastAsiaTheme="minorHAnsi" w:hAnsiTheme="majorHAnsi" w:cstheme="minorBidi"/>
-          <w:lang w:eastAsia="en-US"/>
-        </w:rPr>
-      </w:pPr>
-      <w:r>
-        <w:t>Completed</w:t>
-      </w:r>
-    </w:p>
-    <w:p>
-      <w:pPr>
-        <w:pStyle w:val="ListParagraph"/>
-        <w:numPr>
-          <w:ilvl w:val="0"/>
-          <w:numId w:val="5"/>
-        </w:numPr>
-        <w:rPr>
-          <w:rFonts w:asciiTheme="majorHAnsi" w:eastAsiaTheme="minorHAnsi" w:hAnsiTheme="majorHAnsi" w:cstheme="minorBidi"/>
-          <w:lang w:eastAsia="en-US"/>
-        </w:rPr>
-      </w:pPr>
-      <w:r>
-        <w:rPr>
-          <w:rFonts w:asciiTheme="majorHAnsi" w:eastAsiaTheme="minorHAnsi" w:hAnsiTheme="majorHAnsi" w:cstheme="minorBidi"/>
-          <w:lang w:eastAsia="en-US"/>
-        </w:rPr>
-        <w:t xml:space="preserve">Other activities </w:t>
+          <w:color w:val="0000FF"/>
+          <w:lang w:eastAsia="en-US"/>
+        </w:rPr>
+      </w:pPr>
+      <w:r>
+        <w:rPr>
+          <w:rFonts w:asciiTheme="majorHAnsi" w:eastAsiaTheme="minorHAnsi" w:hAnsiTheme="majorHAnsi" w:cstheme="minorBidi"/>
+          <w:color w:val="0000FF"/>
+          <w:lang w:eastAsia="en-US"/>
+        </w:rPr>
+        <w:t>Aut</w:t>
+      </w:r>
+      <w:r>
+        <w:rPr>
+          <w:rFonts w:asciiTheme="majorHAnsi" w:eastAsiaTheme="minorHAnsi" w:hAnsiTheme="majorHAnsi" w:cstheme="minorBidi"/>
+          <w:color w:val="0000FF"/>
+          <w:lang w:eastAsia="en-US"/>
+        </w:rPr>
+        <w:t>omatic Refresh –</w:t>
+      </w:r>
+      <w:r>
+        <w:rPr>
+          <w:rFonts w:asciiTheme="majorHAnsi" w:eastAsiaTheme="minorHAnsi" w:hAnsiTheme="majorHAnsi" w:cstheme="minorBidi"/>
+          <w:color w:val="0000FF"/>
+          <w:lang w:eastAsia="en-US"/>
+        </w:rPr>
+        <w:t xml:space="preserve"> </w:t>
+      </w:r>
+      <w:r>
+        <w:rPr>
+          <w:rFonts w:asciiTheme="majorHAnsi" w:eastAsiaTheme="minorHAnsi" w:hAnsiTheme="majorHAnsi" w:cstheme="minorBidi"/>
+          <w:color w:val="0000FF"/>
+          <w:lang w:eastAsia="en-US"/>
+        </w:rPr>
+        <w:t>Bug was fixed and released to UCSF on June 4.</w:t>
       </w:r>
     </w:p>
     <w:p>
@@ -2526,73 +3072,6 @@
         </w:numPr>
         <w:rPr>
           <w:rFonts w:asciiTheme="majorHAnsi" w:eastAsiaTheme="minorHAnsi" w:hAnsiTheme="majorHAnsi" w:cstheme="minorBidi"/>
-          <w:lang w:eastAsia="en-US"/>
-        </w:rPr>
-      </w:pPr>
-      <w:r>
-        <w:rPr>
-          <w:rFonts w:asciiTheme="majorHAnsi" w:eastAsiaTheme="minorHAnsi" w:hAnsiTheme="majorHAnsi" w:cstheme="minorBidi"/>
-          <w:lang w:eastAsia="en-US"/>
-        </w:rPr>
-        <w:t>Other maintenance and bug fixes.</w:t>
-      </w:r>
-    </w:p>
-    <w:p>
-      <w:pPr>
-        <w:pStyle w:val="ListParagraph"/>
-        <w:numPr>
-          <w:ilvl w:val="2"/>
-          <w:numId w:val="5"/>
-        </w:numPr>
-        <w:rPr>
-          <w:rFonts w:asciiTheme="majorHAnsi" w:eastAsiaTheme="minorHAnsi" w:hAnsiTheme="majorHAnsi" w:cstheme="minorBidi"/>
-          <w:lang w:eastAsia="en-US"/>
-        </w:rPr>
-      </w:pPr>
-      <w:r>
-        <w:t xml:space="preserve">AIM Service </w:t>
-      </w:r>
-      <w:r>
-        <w:t xml:space="preserve">– </w:t>
-      </w:r>
-      <w:r>
-        <w:t>issues</w:t>
-      </w:r>
-      <w:r>
-        <w:t>/Dev team</w:t>
-      </w:r>
-    </w:p>
-    <w:p>
-      <w:pPr>
-        <w:pStyle w:val="ListParagraph"/>
-        <w:numPr>
-          <w:ilvl w:val="2"/>
-          <w:numId w:val="5"/>
-        </w:numPr>
-        <w:rPr>
-          <w:rFonts w:asciiTheme="majorHAnsi" w:eastAsiaTheme="minorHAnsi" w:hAnsiTheme="majorHAnsi" w:cstheme="minorBidi"/>
-          <w:lang w:eastAsia="en-US"/>
-        </w:rPr>
-      </w:pPr>
-      <w:r>
-        <w:t>New b</w:t>
-      </w:r>
-      <w:r>
-        <w:t>ug from Automatic Refresh</w:t>
-      </w:r>
-      <w:r>
-        <w:t xml:space="preserve"> </w:t>
-      </w:r>
-    </w:p>
-    <w:p>
-      <w:pPr>
-        <w:pStyle w:val="ListParagraph"/>
-        <w:numPr>
-          <w:ilvl w:val="0"/>
-          <w:numId w:val="5"/>
-        </w:numPr>
-        <w:rPr>
-          <w:rFonts w:asciiTheme="majorHAnsi" w:eastAsiaTheme="minorHAnsi" w:hAnsiTheme="majorHAnsi" w:cstheme="minorBidi"/>
           <w:color w:val="0000FF"/>
           <w:lang w:eastAsia="en-US"/>
         </w:rPr>
@@ -2603,7 +3082,31 @@
           <w:color w:val="0000FF"/>
           <w:lang w:eastAsia="en-US"/>
         </w:rPr>
-        <w:t xml:space="preserve">TRANSCEND </w:t>
+        <w:t>Role-</w:t>
+      </w:r>
+      <w:r>
+        <w:rPr>
+          <w:rFonts w:asciiTheme="majorHAnsi" w:eastAsiaTheme="minorHAnsi" w:hAnsiTheme="majorHAnsi" w:cstheme="minorBidi"/>
+          <w:color w:val="0000FF"/>
+          <w:lang w:eastAsia="en-US"/>
+        </w:rPr>
+        <w:t xml:space="preserve">based Permissions – </w:t>
+      </w:r>
+      <w:r>
+        <w:rPr>
+          <w:rFonts w:asciiTheme="majorHAnsi" w:eastAsiaTheme="minorHAnsi" w:hAnsiTheme="majorHAnsi" w:cstheme="minorBidi"/>
+          <w:color w:val="0000FF"/>
+          <w:lang w:eastAsia="en-US"/>
+        </w:rPr>
+        <w:t>In QA</w:t>
+      </w:r>
+      <w:r>
+        <w:rPr>
+          <w:rFonts w:asciiTheme="majorHAnsi" w:eastAsiaTheme="minorHAnsi" w:hAnsiTheme="majorHAnsi" w:cstheme="minorBidi"/>
+          <w:color w:val="0000FF"/>
+          <w:lang w:eastAsia="en-US"/>
+        </w:rPr>
+        <w:t>.</w:t>
       </w:r>
     </w:p>
     <w:p>
@@ -2615,117 +3118,35 @@
         </w:numPr>
         <w:rPr>
           <w:rFonts w:asciiTheme="majorHAnsi" w:eastAsiaTheme="minorHAnsi" w:hAnsiTheme="majorHAnsi" w:cstheme="minorBidi"/>
+          <w:lang w:eastAsia="en-US"/>
+        </w:rPr>
+      </w:pPr>
+      <w:r>
+        <w:rPr>
+          <w:rFonts w:asciiTheme="majorHAnsi" w:eastAsiaTheme="minorHAnsi" w:hAnsiTheme="majorHAnsi" w:cstheme="minorBidi"/>
           <w:color w:val="0000FF"/>
           <w:lang w:eastAsia="en-US"/>
         </w:rPr>
-      </w:pPr>
+        <w:t xml:space="preserve">Single Sign-on – </w:t>
+      </w:r>
       <w:r>
         <w:rPr>
           <w:rFonts w:asciiTheme="majorHAnsi" w:eastAsiaTheme="minorHAnsi" w:hAnsiTheme="majorHAnsi" w:cstheme="minorBidi"/>
           <w:color w:val="0000FF"/>
           <w:lang w:eastAsia="en-US"/>
         </w:rPr>
-        <w:t>Aut</w:t>
-      </w:r>
-      <w:r>
-        <w:rPr>
-          <w:rFonts w:asciiTheme="majorHAnsi" w:eastAsiaTheme="minorHAnsi" w:hAnsiTheme="majorHAnsi" w:cstheme="minorBidi"/>
-          <w:color w:val="0000FF"/>
-          <w:lang w:eastAsia="en-US"/>
-        </w:rPr>
-        <w:t>omatic Refresh –</w:t>
-      </w:r>
-      <w:r>
-        <w:rPr>
-          <w:rFonts w:asciiTheme="majorHAnsi" w:eastAsiaTheme="minorHAnsi" w:hAnsiTheme="majorHAnsi" w:cstheme="minorBidi"/>
-          <w:color w:val="0000FF"/>
-          <w:lang w:eastAsia="en-US"/>
-        </w:rPr>
-        <w:t xml:space="preserve"> </w:t>
-      </w:r>
-      <w:r>
-        <w:rPr>
-          <w:rFonts w:asciiTheme="majorHAnsi" w:eastAsiaTheme="minorHAnsi" w:hAnsiTheme="majorHAnsi" w:cstheme="minorBidi"/>
-          <w:color w:val="0000FF"/>
-          <w:lang w:eastAsia="en-US"/>
-        </w:rPr>
-        <w:t>Bug was fixed and released to UCSF on June 4.</w:t>
+        <w:t xml:space="preserve">Changes to Auto-Refresh and Genomic Source configuration – ongoing. </w:t>
       </w:r>
     </w:p>
     <w:p>
       <w:pPr>
         <w:pStyle w:val="ListParagraph"/>
-        <w:numPr>
-          <w:ilvl w:val="1"/>
-          <w:numId w:val="5"/>
-        </w:numPr>
-        <w:rPr>
-          <w:rFonts w:asciiTheme="majorHAnsi" w:eastAsiaTheme="minorHAnsi" w:hAnsiTheme="majorHAnsi" w:cstheme="minorBidi"/>
-          <w:color w:val="0000FF"/>
-          <w:lang w:eastAsia="en-US"/>
-        </w:rPr>
-      </w:pPr>
-      <w:r>
-        <w:rPr>
-          <w:rFonts w:asciiTheme="majorHAnsi" w:eastAsiaTheme="minorHAnsi" w:hAnsiTheme="majorHAnsi" w:cstheme="minorBidi"/>
-          <w:color w:val="0000FF"/>
-          <w:lang w:eastAsia="en-US"/>
-        </w:rPr>
-        <w:t>Role-</w:t>
-      </w:r>
-      <w:r>
-        <w:rPr>
-          <w:rFonts w:asciiTheme="majorHAnsi" w:eastAsiaTheme="minorHAnsi" w:hAnsiTheme="majorHAnsi" w:cstheme="minorBidi"/>
-          <w:color w:val="0000FF"/>
-          <w:lang w:eastAsia="en-US"/>
-        </w:rPr>
-        <w:t xml:space="preserve">based Permissions – </w:t>
-      </w:r>
-      <w:r>
-        <w:rPr>
-          <w:rFonts w:asciiTheme="majorHAnsi" w:eastAsiaTheme="minorHAnsi" w:hAnsiTheme="majorHAnsi" w:cstheme="minorBidi"/>
-          <w:color w:val="0000FF"/>
-          <w:lang w:eastAsia="en-US"/>
-        </w:rPr>
-        <w:t>In QA</w:t>
-      </w:r>
-      <w:r>
-        <w:rPr>
-          <w:rFonts w:asciiTheme="majorHAnsi" w:eastAsiaTheme="minorHAnsi" w:hAnsiTheme="majorHAnsi" w:cstheme="minorBidi"/>
-          <w:color w:val="0000FF"/>
-          <w:lang w:eastAsia="en-US"/>
-        </w:rPr>
-        <w:t>.</w:t>
-      </w:r>
-    </w:p>
-    <w:p>
-      <w:pPr>
-        <w:pStyle w:val="ListParagraph"/>
-        <w:numPr>
-          <w:ilvl w:val="1"/>
-          <w:numId w:val="5"/>
-        </w:numPr>
-        <w:rPr>
-          <w:rFonts w:asciiTheme="majorHAnsi" w:eastAsiaTheme="minorHAnsi" w:hAnsiTheme="majorHAnsi" w:cstheme="minorBidi"/>
-          <w:lang w:eastAsia="en-US"/>
-        </w:rPr>
-      </w:pPr>
-      <w:r>
-        <w:rPr>
-          <w:rFonts w:asciiTheme="majorHAnsi" w:eastAsiaTheme="minorHAnsi" w:hAnsiTheme="majorHAnsi" w:cstheme="minorBidi"/>
-          <w:color w:val="0000FF"/>
-          <w:lang w:eastAsia="en-US"/>
-        </w:rPr>
-        <w:t xml:space="preserve">Single Sign-on – </w:t>
-      </w:r>
-      <w:r>
-        <w:rPr>
-          <w:rFonts w:asciiTheme="majorHAnsi" w:eastAsiaTheme="minorHAnsi" w:hAnsiTheme="majorHAnsi" w:cstheme="minorBidi"/>
-          <w:color w:val="0000FF"/>
-          <w:lang w:eastAsia="en-US"/>
-        </w:rPr>
-        <w:t xml:space="preserve">Changes to Auto-Refresh and Genomic Source configuration – ongoing. </w:t>
-      </w:r>
+        <w:ind w:left="1080"/>
+        <w:rPr>
+          <w:rFonts w:asciiTheme="majorHAnsi" w:eastAsiaTheme="minorHAnsi" w:hAnsiTheme="majorHAnsi" w:cstheme="minorBidi"/>
+          <w:lang w:eastAsia="en-US"/>
+        </w:rPr>
+      </w:pPr>
     </w:p>
     <w:tbl>
       <w:tblPr>
@@ -3151,7 +3572,7 @@
                 <w:szCs w:val="20"/>
                 <w:lang w:eastAsia="en-US"/>
               </w:rPr>
-              <w:t xml:space="preserve"> (1 bug found)</w:t>
+              <w:t xml:space="preserve"> </w:t>
             </w:r>
           </w:p>
         </w:tc>
@@ -3458,8 +3879,20 @@
                 <w:szCs w:val="20"/>
                 <w:lang w:eastAsia="en-US"/>
               </w:rPr>
-              <w:t>Single Sign-On in caIntegrator</w:t>
-            </w:r>
+              <w:t xml:space="preserve">Single Sign-On in </w:t>
+            </w:r>
+            <w:proofErr w:type="spellStart"/>
+            <w:r>
+              <w:rPr>
+                <w:rFonts w:ascii="Arial" w:hAnsi="Arial"/>
+                <w:color w:val="000000"/>
+                <w:sz w:val="18"/>
+                <w:szCs w:val="20"/>
+                <w:lang w:eastAsia="en-US"/>
+              </w:rPr>
+              <w:t>caIntegrator</w:t>
+            </w:r>
+            <w:proofErr w:type="spellEnd"/>
           </w:p>
         </w:tc>
         <w:tc>
@@ -3670,7 +4103,7 @@
         <w:pStyle w:val="Heading3"/>
       </w:pPr>
       <w:r>
-        <w:t>QA Plan</w:t>
+        <w:t>QA</w:t>
       </w:r>
       <w:r>
         <w:t>:</w:t>
@@ -3688,6 +4121,33 @@
           <w:lang w:eastAsia="en-US"/>
         </w:rPr>
       </w:pPr>
+      <w:r>
+        <w:rPr>
+          <w:rFonts w:asciiTheme="majorHAnsi" w:eastAsiaTheme="minorHAnsi" w:hAnsiTheme="majorHAnsi" w:cstheme="minorBidi"/>
+          <w:lang w:eastAsia="en-US"/>
+        </w:rPr>
+        <w:t>SSO and non-SSO test plan.</w:t>
+      </w:r>
+    </w:p>
+    <w:p>
+      <w:pPr>
+        <w:pStyle w:val="ListParagraph"/>
+        <w:numPr>
+          <w:ilvl w:val="0"/>
+          <w:numId w:val="6"/>
+        </w:numPr>
+        <w:rPr>
+          <w:rFonts w:asciiTheme="majorHAnsi" w:eastAsiaTheme="minorHAnsi" w:hAnsiTheme="majorHAnsi" w:cstheme="minorBidi"/>
+          <w:lang w:eastAsia="en-US"/>
+        </w:rPr>
+      </w:pPr>
+      <w:r>
+        <w:rPr>
+          <w:rFonts w:asciiTheme="majorHAnsi" w:eastAsiaTheme="minorHAnsi" w:hAnsiTheme="majorHAnsi" w:cstheme="minorBidi"/>
+          <w:lang w:eastAsia="en-US"/>
+        </w:rPr>
+        <w:t>QA staffing.</w:t>
+      </w:r>
     </w:p>
     <w:p>
       <w:pPr>
@@ -3931,7 +4391,23 @@
           </w:tcPr>
           <w:p>
             <w:r>
-              <w:t>Talk to Sudha re: QA backup during Quy’s absence in the end of July.</w:t>
+              <w:t xml:space="preserve">Talk to </w:t>
+            </w:r>
+            <w:proofErr w:type="spellStart"/>
+            <w:r>
+              <w:t>Sudha</w:t>
+            </w:r>
+            <w:proofErr w:type="spellEnd"/>
+            <w:r>
+              <w:t xml:space="preserve"> re: QA backup during </w:t>
+            </w:r>
+            <w:proofErr w:type="spellStart"/>
+            <w:r>
+              <w:t>Quy’s</w:t>
+            </w:r>
+            <w:proofErr w:type="spellEnd"/>
+            <w:r>
+              <w:t xml:space="preserve"> absence in the end of July.</w:t>
             </w:r>
           </w:p>
         </w:tc>
@@ -3940,12 +4416,19 @@
             <w:tcW w:w="1671" w:type="dxa"/>
           </w:tcPr>
           <w:p>
-            <w:r>
-              <w:t xml:space="preserve">Quy and </w:t>
-            </w:r>
+            <w:proofErr w:type="spellStart"/>
+            <w:r>
+              <w:t>Quy</w:t>
+            </w:r>
+            <w:proofErr w:type="spellEnd"/>
+            <w:r>
+              <w:t xml:space="preserve"> and </w:t>
+            </w:r>
+            <w:proofErr w:type="spellStart"/>
             <w:r>
               <w:t>Rashmi</w:t>
             </w:r>
+            <w:proofErr w:type="spellEnd"/>
           </w:p>
         </w:tc>
         <w:tc>
@@ -3964,7 +4447,7 @@
           </w:tcPr>
           <w:p>
             <w:r>
-              <w:t>Completed</w:t>
+              <w:t>Complete</w:t>
             </w:r>
           </w:p>
         </w:tc>
@@ -3998,9 +4481,11 @@
             <w:tcW w:w="1671" w:type="dxa"/>
           </w:tcPr>
           <w:p>
+            <w:proofErr w:type="spellStart"/>
             <w:r>
               <w:t>Rashmi</w:t>
             </w:r>
+            <w:proofErr w:type="spellEnd"/>
           </w:p>
         </w:tc>
         <w:tc>
@@ -4044,8 +4529,13 @@
           </w:tcPr>
           <w:p>
             <w:r>
-              <w:t>Confirm with Jill regarding the documentation updates for caArray</w:t>
-            </w:r>
+              <w:t xml:space="preserve">Confirm with Jill regarding the documentation updates for </w:t>
+            </w:r>
+            <w:proofErr w:type="spellStart"/>
+            <w:r>
+              <w:t>caArray</w:t>
+            </w:r>
+            <w:proofErr w:type="spellEnd"/>
           </w:p>
         </w:tc>
         <w:tc>
@@ -4053,9 +4543,11 @@
             <w:tcW w:w="1671" w:type="dxa"/>
           </w:tcPr>
           <w:p>
+            <w:proofErr w:type="spellStart"/>
             <w:r>
               <w:t>Rashmi</w:t>
             </w:r>
+            <w:proofErr w:type="spellEnd"/>
           </w:p>
         </w:tc>
         <w:tc>
@@ -4108,8 +4600,13 @@
             <w:tcW w:w="1671" w:type="dxa"/>
           </w:tcPr>
           <w:p>
-            <w:r>
-              <w:t>Quy and Henry</w:t>
+            <w:proofErr w:type="spellStart"/>
+            <w:r>
+              <w:t>Quy</w:t>
+            </w:r>
+            <w:proofErr w:type="spellEnd"/>
+            <w:r>
+              <w:t xml:space="preserve"> and Henry</w:t>
             </w:r>
           </w:p>
         </w:tc>
@@ -4142,10 +4639,7 @@
           <w:tcPr>
             <w:tcW w:w="809" w:type="dxa"/>
           </w:tcPr>
-          <w:p>
-            <w:bookmarkStart w:id="0" w:name="_GoBack"/>
-            <w:bookmarkEnd w:id="0"/>
-          </w:p>
+          <w:p/>
         </w:tc>
         <w:tc>
           <w:tcPr>

</xml_diff>